<commit_message>
Newer version of my resume
adding new version of my resume
</commit_message>
<xml_diff>
--- a/AndyEshtryResume.docx
+++ b/AndyEshtryResume.docx
@@ -38,7 +38,7 @@
           <w:sz w:val="22"/>
           <w:szCs w:val="22"/>
         </w:rPr>
-        <w:t>(310) 936 - 5135</w:t>
+        <w:t>andyeshtry@gmail.com</w:t>
       </w:r>
     </w:p>
     <w:p>
@@ -57,38 +57,16 @@
           <w:sz w:val="22"/>
           <w:szCs w:val="22"/>
         </w:rPr>
-        <w:t>andyeshtry@gmail.com</w:t>
-      </w:r>
-    </w:p>
-    <w:p>
-      <w:pPr>
-        <w:ind w:left="270" w:right="360"/>
-        <w:jc w:val="center"/>
-        <w:rPr>
-          <w:rFonts w:ascii="Cambria" w:hAnsi="Cambria" w:cs="Segoe UI"/>
-          <w:sz w:val="22"/>
-          <w:szCs w:val="22"/>
-        </w:rPr>
-      </w:pPr>
-      <w:r>
-        <w:rPr>
-          <w:rFonts w:ascii="Cambria" w:hAnsi="Cambria" w:cs="Segoe UI"/>
-          <w:sz w:val="22"/>
-          <w:szCs w:val="22"/>
-        </w:rPr>
         <w:t>Irvine, CA</w:t>
       </w:r>
-    </w:p>
-    <w:p>
-      <w:pPr>
-        <w:ind w:left="270" w:right="360"/>
-        <w:jc w:val="center"/>
-        <w:rPr>
-          <w:rFonts w:ascii="Cambria" w:hAnsi="Cambria" w:cs="Segoe UI"/>
-          <w:sz w:val="22"/>
-          <w:szCs w:val="22"/>
-        </w:rPr>
-      </w:pPr>
+      <w:r>
+        <w:rPr>
+          <w:rFonts w:ascii="Cambria" w:hAnsi="Cambria" w:cs="Segoe UI"/>
+          <w:sz w:val="22"/>
+          <w:szCs w:val="22"/>
+        </w:rPr>
+        <w:t xml:space="preserve">, </w:t>
+      </w:r>
       <w:r>
         <w:rPr>
           <w:rFonts w:ascii="Cambria" w:hAnsi="Cambria" w:cs="Segoe UI"/>
@@ -159,7 +137,15 @@
           <w:sz w:val="22"/>
           <w:szCs w:val="22"/>
         </w:rPr>
-        <w:t>Software Developer</w:t>
+        <w:t xml:space="preserve">Software </w:t>
+      </w:r>
+      <w:r>
+        <w:rPr>
+          <w:rFonts w:ascii="Cambria" w:hAnsi="Cambria" w:cs="Segoe UI"/>
+          <w:sz w:val="22"/>
+          <w:szCs w:val="22"/>
+        </w:rPr>
+        <w:t>Analyst</w:t>
       </w:r>
       <w:r>
         <w:rPr>
@@ -175,23 +161,7 @@
           <w:sz w:val="22"/>
           <w:szCs w:val="22"/>
         </w:rPr>
-        <w:t>with o</w:t>
-      </w:r>
-      <w:r>
-        <w:rPr>
-          <w:rFonts w:ascii="Cambria" w:hAnsi="Cambria" w:cs="Segoe UI"/>
-          <w:sz w:val="22"/>
-          <w:szCs w:val="22"/>
-        </w:rPr>
-        <w:t>ver 15 years of solid experience</w:t>
-      </w:r>
-      <w:r>
-        <w:rPr>
-          <w:rFonts w:ascii="Cambria" w:hAnsi="Cambria" w:cs="Segoe UI"/>
-          <w:sz w:val="22"/>
-          <w:szCs w:val="22"/>
-        </w:rPr>
-        <w:t xml:space="preserve">, excited to provide value to your company. </w:t>
+        <w:t xml:space="preserve">with over 15 years of solid experience, excited to provide value to your company. </w:t>
       </w:r>
     </w:p>
     <w:p>
@@ -2221,7 +2191,6 @@
           <w:sz w:val="22"/>
           <w:szCs w:val="22"/>
         </w:rPr>
-        <w:lastRenderedPageBreak/>
         <w:t xml:space="preserve">Took ownership of eOT web application and test/production environments including the application code on Windows virtual servers. </w:t>
       </w:r>
     </w:p>
@@ -2244,6 +2213,7 @@
           <w:sz w:val="22"/>
           <w:szCs w:val="22"/>
         </w:rPr>
+        <w:lastRenderedPageBreak/>
         <w:t>Managed a team of 3 developers to extend eOT for over 4 years and used Jira to communicate the requirement and releases.</w:t>
       </w:r>
     </w:p>

</xml_diff>